<commit_message>
added the materials of toeic english test
</commit_message>
<xml_diff>
--- a/ielts/reading/reading.docx
+++ b/ielts/reading/reading.docx
@@ -562,6 +562,53 @@
     <w:p>
       <w:r>
         <w:t>&gt;&gt; just over / under – about</w:t>
+      </w:r>
+    </w:p>
+    <w:p/>
+    <w:p/>
+    <w:p/>
+    <w:p>
+      <w:pPr>
+        <w:rPr>
+          <w:rFonts w:ascii="Cascadia Code Light" w:eastAsia="Yu Gothic" w:hAnsi="Cascadia Code Light"/>
+          <w:sz w:val="18"/>
+          <w:szCs w:val="18"/>
+        </w:rPr>
+      </w:pPr>
+      <w:r>
+        <w:rPr>
+          <w:rFonts w:ascii="Cascadia Code Light" w:eastAsia="Yu Gothic" w:hAnsi="Cascadia Code Light"/>
+          <w:sz w:val="18"/>
+          <w:szCs w:val="18"/>
+        </w:rPr>
+        <w:lastRenderedPageBreak/>
+        <w:t xml:space="preserve">Peace and the service of his country. </w:t>
+      </w:r>
+      <w:proofErr w:type="spellStart"/>
+      <w:r>
+        <w:rPr>
+          <w:rFonts w:ascii="Cascadia Code Light" w:eastAsia="Yu Gothic" w:hAnsi="Cascadia Code Light"/>
+          <w:sz w:val="18"/>
+          <w:szCs w:val="18"/>
+        </w:rPr>
+        <w:t>Apte</w:t>
+      </w:r>
+      <w:proofErr w:type="spellEnd"/>
+      <w:r>
+        <w:rPr>
+          <w:rFonts w:ascii="Cascadia Code Light" w:eastAsia="Yu Gothic" w:hAnsi="Cascadia Code Light"/>
+          <w:sz w:val="18"/>
+          <w:szCs w:val="18"/>
+        </w:rPr>
+        <w:t xml:space="preserve">, on the other hand, maintained an unrelenting attitude. Till the very end he refused to admit </w:t>
+      </w:r>
+      <w:r>
+        <w:rPr>
+          <w:rFonts w:ascii="Cascadia Code Light" w:eastAsia="Yu Gothic" w:hAnsi="Cascadia Code Light"/>
+          <w:sz w:val="18"/>
+          <w:szCs w:val="18"/>
+        </w:rPr>
+        <w:t>his guilt, nor did he plead his innocence in the cringing tones of a beaten adversary.</w:t>
       </w:r>
     </w:p>
     <w:p/>

</xml_diff>